<commit_message>
Ajustes no visão, checklist e planejamento
</commit_message>
<xml_diff>
--- a/CHP/1.Requisitos/CHP - Visão.docx
+++ b/CHP/1.Requisitos/CHP - Visão.docx
@@ -2602,15 +2602,7 @@
           <w:sz w:val="20"/>
           <w:szCs w:val="20"/>
         </w:rPr>
-        <w:t xml:space="preserve"> – Documentação oficial do Hibernate</w:t>
-      </w:r>
-      <w:r>
-        <w:rPr>
-          <w:rFonts w:ascii="Arial" w:hAnsi="Arial" w:cs="Arial"/>
-          <w:sz w:val="20"/>
-          <w:szCs w:val="20"/>
-        </w:rPr>
-        <w:t>.</w:t>
+        <w:t xml:space="preserve"> – Documentação oficial do Hibernate.</w:t>
       </w:r>
       <w:r>
         <w:rPr>
@@ -3557,7 +3549,25 @@
         <w:rPr>
           <w:color w:val="auto"/>
         </w:rPr>
-        <w:t>O sistema deve funcionar exclusivamente como uma aplicação desenvolvida em Java, instalada localmente nos computadores da equipe técnica e administrativa.</w:t>
+        <w:t xml:space="preserve">O sistema deve funcionar </w:t>
+      </w:r>
+      <w:r>
+        <w:rPr>
+          <w:color w:val="auto"/>
+        </w:rPr>
+        <w:t xml:space="preserve">como uma </w:t>
+      </w:r>
+      <w:r>
+        <w:rPr>
+          <w:color w:val="auto"/>
+        </w:rPr>
+        <w:t>aplicação desenvolvida em Java, instalada localmente nos computadores da equipe técnica e administrativa</w:t>
+      </w:r>
+      <w:r>
+        <w:rPr>
+          <w:color w:val="auto"/>
+        </w:rPr>
+        <w:t>, e também como uma aplicação WEB.</w:t>
       </w:r>
     </w:p>
     <w:p>
@@ -3947,27 +3957,14 @@
           <w:r>
             <w:t xml:space="preserve"> de </w:t>
           </w:r>
-          <w:r>
-            <w:fldChar w:fldCharType="begin"/>
-          </w:r>
-          <w:r>
-            <w:instrText xml:space="preserve"> NUMPAGES </w:instrText>
-          </w:r>
-          <w:r>
-            <w:fldChar w:fldCharType="separate"/>
-          </w:r>
-          <w:r>
-            <w:rPr>
-              <w:noProof/>
-            </w:rPr>
-            <w:t>3</w:t>
-          </w:r>
-          <w:r>
-            <w:rPr>
-              <w:noProof/>
-            </w:rPr>
-            <w:fldChar w:fldCharType="end"/>
-          </w:r>
+          <w:fldSimple w:instr=" NUMPAGES ">
+            <w:r>
+              <w:rPr>
+                <w:noProof/>
+              </w:rPr>
+              <w:t>3</w:t>
+            </w:r>
+          </w:fldSimple>
         </w:p>
       </w:tc>
     </w:tr>
@@ -4101,27 +4098,14 @@
           <w:r>
             <w:t xml:space="preserve"> de </w:t>
           </w:r>
-          <w:r>
-            <w:fldChar w:fldCharType="begin"/>
-          </w:r>
-          <w:r>
-            <w:instrText xml:space="preserve"> NUMPAGES </w:instrText>
-          </w:r>
-          <w:r>
-            <w:fldChar w:fldCharType="separate"/>
-          </w:r>
-          <w:r>
-            <w:rPr>
-              <w:noProof/>
-            </w:rPr>
-            <w:t>3</w:t>
-          </w:r>
-          <w:r>
-            <w:rPr>
-              <w:noProof/>
-            </w:rPr>
-            <w:fldChar w:fldCharType="end"/>
-          </w:r>
+          <w:fldSimple w:instr=" NUMPAGES ">
+            <w:r>
+              <w:rPr>
+                <w:noProof/>
+              </w:rPr>
+              <w:t>3</w:t>
+            </w:r>
+          </w:fldSimple>
         </w:p>
       </w:tc>
     </w:tr>
@@ -4255,27 +4239,14 @@
           <w:r>
             <w:t xml:space="preserve"> de </w:t>
           </w:r>
-          <w:r>
-            <w:fldChar w:fldCharType="begin"/>
-          </w:r>
-          <w:r>
-            <w:instrText xml:space="preserve"> NUMPAGES </w:instrText>
-          </w:r>
-          <w:r>
-            <w:fldChar w:fldCharType="separate"/>
-          </w:r>
-          <w:r>
-            <w:rPr>
-              <w:noProof/>
-            </w:rPr>
-            <w:t>3</w:t>
-          </w:r>
-          <w:r>
-            <w:rPr>
-              <w:noProof/>
-            </w:rPr>
-            <w:fldChar w:fldCharType="end"/>
-          </w:r>
+          <w:fldSimple w:instr=" NUMPAGES ">
+            <w:r>
+              <w:rPr>
+                <w:noProof/>
+              </w:rPr>
+              <w:t>3</w:t>
+            </w:r>
+          </w:fldSimple>
         </w:p>
       </w:tc>
     </w:tr>
@@ -4418,27 +4389,14 @@
           <w:r>
             <w:t xml:space="preserve"> de </w:t>
           </w:r>
-          <w:r>
-            <w:fldChar w:fldCharType="begin"/>
-          </w:r>
-          <w:r>
-            <w:instrText xml:space="preserve"> NUMPAGES </w:instrText>
-          </w:r>
-          <w:r>
-            <w:fldChar w:fldCharType="separate"/>
-          </w:r>
-          <w:r>
-            <w:rPr>
-              <w:noProof/>
-            </w:rPr>
-            <w:t>9</w:t>
-          </w:r>
-          <w:r>
-            <w:rPr>
-              <w:noProof/>
-            </w:rPr>
-            <w:fldChar w:fldCharType="end"/>
-          </w:r>
+          <w:fldSimple w:instr=" NUMPAGES ">
+            <w:r>
+              <w:rPr>
+                <w:noProof/>
+              </w:rPr>
+              <w:t>9</w:t>
+            </w:r>
+          </w:fldSimple>
         </w:p>
       </w:tc>
     </w:tr>
@@ -4592,7 +4550,7 @@
               <v:shape id="_x0000_i1025" type="#_x0000_t75" style="width:64.5pt;height:36pt">
                 <v:imagedata r:id="rId1" o:title=""/>
               </v:shape>
-              <o:OLEObject Type="Embed" ProgID="Word.Picture.8" ShapeID="_x0000_i1025" DrawAspect="Content" ObjectID="_1818336162" r:id="rId2"/>
+              <o:OLEObject Type="Embed" ProgID="Word.Picture.8" ShapeID="_x0000_i1025" DrawAspect="Content" ObjectID="_1820164129" r:id="rId2"/>
             </w:object>
           </w:r>
         </w:p>
@@ -4721,7 +4679,7 @@
               <v:shape id="_x0000_i1026" type="#_x0000_t75" style="width:64.5pt;height:36pt">
                 <v:imagedata r:id="rId1" o:title=""/>
               </v:shape>
-              <o:OLEObject Type="Embed" ProgID="Word.Picture.8" ShapeID="_x0000_i1026" DrawAspect="Content" ObjectID="_1818336163" r:id="rId2"/>
+              <o:OLEObject Type="Embed" ProgID="Word.Picture.8" ShapeID="_x0000_i1026" DrawAspect="Content" ObjectID="_1820164130" r:id="rId2"/>
             </w:object>
           </w:r>
         </w:p>
@@ -4850,7 +4808,7 @@
               <v:shape id="_x0000_i1027" type="#_x0000_t75" style="width:64.5pt;height:36pt">
                 <v:imagedata r:id="rId1" o:title=""/>
               </v:shape>
-              <o:OLEObject Type="Embed" ProgID="Word.Picture.8" ShapeID="_x0000_i1027" DrawAspect="Content" ObjectID="_1818336164" r:id="rId2"/>
+              <o:OLEObject Type="Embed" ProgID="Word.Picture.8" ShapeID="_x0000_i1027" DrawAspect="Content" ObjectID="_1820164131" r:id="rId2"/>
             </w:object>
           </w:r>
         </w:p>
@@ -7864,6 +7822,7 @@
   <w:style w:type="character" w:default="1" w:styleId="DefaultParagraphFont">
     <w:name w:val="Default Paragraph Font"/>
     <w:uiPriority w:val="1"/>
+    <w:semiHidden/>
     <w:unhideWhenUsed/>
   </w:style>
   <w:style w:type="table" w:default="1" w:styleId="TableNormal">
@@ -8431,10 +8390,12 @@
     <w:rsid w:val="00602E0A"/>
     <w:rsid w:val="00610E1D"/>
     <w:rsid w:val="00685CB8"/>
+    <w:rsid w:val="006F6A03"/>
     <w:rsid w:val="0072744E"/>
     <w:rsid w:val="007F23A3"/>
     <w:rsid w:val="00856841"/>
     <w:rsid w:val="00A56BE7"/>
+    <w:rsid w:val="00C92E11"/>
     <w:rsid w:val="00DD2F82"/>
     <w:rsid w:val="00EA286C"/>
     <w:rsid w:val="00EB5DFA"/>

</xml_diff>